<commit_message>
Izmene na ssu fajlovima
</commit_message>
<xml_diff>
--- a/Faza 2_SSUdocs/ssu_prijavljivanje.docx
+++ b/Faza 2_SSUdocs/ssu_prijavljivanje.docx
@@ -2461,11 +2461,72 @@
               </w:rPr>
             </w:pPr>
           </w:p>
+          <w:p>
+            <w:pPr>
+              <w:jc w:val="center"/>
+              <w:rPr>
+                <w:rFonts w:ascii="Times New Roman" w:hAnsi="Times New Roman" w:cs="Times New Roman"/>
+                <w:color w:val="2F5496" w:themeColor="accent1" w:themeShade="BF"/>
+                <w:sz w:val="28"/>
+                <w:szCs w:val="28"/>
+              </w:rPr>
+            </w:pPr>
+            <w:r>
+              <w:rPr>
+                <w:rFonts w:ascii="Times New Roman" w:hAnsi="Times New Roman" w:cs="Times New Roman"/>
+                <w:color w:val="2F5496" w:themeColor="accent1" w:themeShade="BF"/>
+                <w:sz w:val="28"/>
+                <w:szCs w:val="28"/>
+              </w:rPr>
+              <w:t>14.04.2022</w:t>
+            </w:r>
+          </w:p>
+          <w:p>
+            <w:pPr>
+              <w:rPr>
+                <w:rFonts w:ascii="Times New Roman" w:hAnsi="Times New Roman" w:cs="Times New Roman"/>
+                <w:color w:val="2F5496" w:themeColor="accent1" w:themeShade="BF"/>
+                <w:sz w:val="28"/>
+                <w:szCs w:val="28"/>
+              </w:rPr>
+            </w:pPr>
+          </w:p>
         </w:tc>
         <w:tc>
           <w:tcPr>
             <w:tcW w:w="2337" w:type="dxa"/>
           </w:tcPr>
+          <w:p>
+            <w:pPr>
+              <w:jc w:val="center"/>
+              <w:rPr>
+                <w:rFonts w:ascii="Times New Roman" w:hAnsi="Times New Roman" w:cs="Times New Roman"/>
+                <w:color w:val="2F5496" w:themeColor="accent1" w:themeShade="BF"/>
+                <w:sz w:val="28"/>
+                <w:szCs w:val="28"/>
+              </w:rPr>
+            </w:pPr>
+          </w:p>
+          <w:p>
+            <w:pPr>
+              <w:jc w:val="center"/>
+              <w:rPr>
+                <w:rFonts w:ascii="Times New Roman" w:hAnsi="Times New Roman" w:cs="Times New Roman"/>
+                <w:color w:val="2F5496" w:themeColor="accent1" w:themeShade="BF"/>
+                <w:sz w:val="28"/>
+                <w:szCs w:val="28"/>
+              </w:rPr>
+            </w:pPr>
+            <w:r>
+              <w:rPr>
+                <w:rFonts w:ascii="Times New Roman" w:hAnsi="Times New Roman" w:cs="Times New Roman"/>
+                <w:color w:val="2F5496" w:themeColor="accent1" w:themeShade="BF"/>
+                <w:sz w:val="28"/>
+                <w:szCs w:val="28"/>
+              </w:rPr>
+              <w:t>1.1</w:t>
+            </w:r>
+          </w:p>
           <w:p>
             <w:pPr>
               <w:jc w:val="center"/>
@@ -2492,6 +2553,77 @@
                 <w:szCs w:val="28"/>
               </w:rPr>
             </w:pPr>
+            <w:proofErr w:type="spellStart"/>
+            <w:r>
+              <w:rPr>
+                <w:rFonts w:ascii="Times New Roman" w:hAnsi="Times New Roman" w:cs="Times New Roman"/>
+                <w:color w:val="2F5496" w:themeColor="accent1" w:themeShade="BF"/>
+                <w:sz w:val="28"/>
+                <w:szCs w:val="28"/>
+              </w:rPr>
+              <w:t>Izmenjene</w:t>
+            </w:r>
+            <w:proofErr w:type="spellEnd"/>
+            <w:r>
+              <w:rPr>
+                <w:rFonts w:ascii="Times New Roman" w:hAnsi="Times New Roman" w:cs="Times New Roman"/>
+                <w:color w:val="2F5496" w:themeColor="accent1" w:themeShade="BF"/>
+                <w:sz w:val="28"/>
+                <w:szCs w:val="28"/>
+              </w:rPr>
+              <w:t xml:space="preserve"> </w:t>
+            </w:r>
+            <w:proofErr w:type="spellStart"/>
+            <w:r>
+              <w:rPr>
+                <w:rFonts w:ascii="Times New Roman" w:hAnsi="Times New Roman" w:cs="Times New Roman"/>
+                <w:color w:val="2F5496" w:themeColor="accent1" w:themeShade="BF"/>
+                <w:sz w:val="28"/>
+                <w:szCs w:val="28"/>
+              </w:rPr>
+              <w:t>posledice</w:t>
+            </w:r>
+            <w:proofErr w:type="spellEnd"/>
+            <w:r>
+              <w:rPr>
+                <w:rFonts w:ascii="Times New Roman" w:hAnsi="Times New Roman" w:cs="Times New Roman"/>
+                <w:color w:val="2F5496" w:themeColor="accent1" w:themeShade="BF"/>
+                <w:sz w:val="28"/>
+                <w:szCs w:val="28"/>
+              </w:rPr>
+              <w:t xml:space="preserve"> I </w:t>
+            </w:r>
+            <w:proofErr w:type="spellStart"/>
+            <w:r>
+              <w:rPr>
+                <w:rFonts w:ascii="Times New Roman" w:hAnsi="Times New Roman" w:cs="Times New Roman"/>
+                <w:color w:val="2F5496" w:themeColor="accent1" w:themeShade="BF"/>
+                <w:sz w:val="28"/>
+                <w:szCs w:val="28"/>
+              </w:rPr>
+              <w:t>otvorena</w:t>
+            </w:r>
+            <w:proofErr w:type="spellEnd"/>
+            <w:r>
+              <w:rPr>
+                <w:rFonts w:ascii="Times New Roman" w:hAnsi="Times New Roman" w:cs="Times New Roman"/>
+                <w:color w:val="2F5496" w:themeColor="accent1" w:themeShade="BF"/>
+                <w:sz w:val="28"/>
+                <w:szCs w:val="28"/>
+              </w:rPr>
+              <w:t xml:space="preserve"> </w:t>
+            </w:r>
+            <w:proofErr w:type="spellStart"/>
+            <w:r>
+              <w:rPr>
+                <w:rFonts w:ascii="Times New Roman" w:hAnsi="Times New Roman" w:cs="Times New Roman"/>
+                <w:color w:val="2F5496" w:themeColor="accent1" w:themeShade="BF"/>
+                <w:sz w:val="28"/>
+                <w:szCs w:val="28"/>
+              </w:rPr>
+              <w:t>pitanja</w:t>
+            </w:r>
+            <w:proofErr w:type="spellEnd"/>
           </w:p>
         </w:tc>
         <w:tc>
@@ -2508,6 +2640,26 @@
                 <w:szCs w:val="28"/>
               </w:rPr>
             </w:pPr>
+          </w:p>
+          <w:p>
+            <w:pPr>
+              <w:jc w:val="center"/>
+              <w:rPr>
+                <w:rFonts w:ascii="Times New Roman" w:hAnsi="Times New Roman" w:cs="Times New Roman"/>
+                <w:color w:val="2F5496" w:themeColor="accent1" w:themeShade="BF"/>
+                <w:sz w:val="28"/>
+                <w:szCs w:val="28"/>
+              </w:rPr>
+            </w:pPr>
+            <w:r>
+              <w:rPr>
+                <w:rFonts w:ascii="Times New Roman" w:hAnsi="Times New Roman" w:cs="Times New Roman"/>
+                <w:color w:val="2F5496" w:themeColor="accent1" w:themeShade="BF"/>
+                <w:sz w:val="28"/>
+                <w:szCs w:val="28"/>
+              </w:rPr>
+              <w:t>Pavle Tenjovic</w:t>
+            </w:r>
           </w:p>
         </w:tc>
       </w:tr>
@@ -3994,9 +4146,9 @@
         <w:tblLook w:val="04A0" w:firstRow="1" w:lastRow="0" w:firstColumn="1" w:lastColumn="0" w:noHBand="0" w:noVBand="1"/>
       </w:tblPr>
       <w:tblGrid>
-        <w:gridCol w:w="3109"/>
-        <w:gridCol w:w="3126"/>
-        <w:gridCol w:w="3115"/>
+        <w:gridCol w:w="3116"/>
+        <w:gridCol w:w="3112"/>
+        <w:gridCol w:w="3122"/>
       </w:tblGrid>
       <w:tr>
         <w:tc>
@@ -4117,188 +4269,6 @@
                 <w:szCs w:val="32"/>
               </w:rPr>
             </w:pPr>
-            <w:r>
-              <w:rPr>
-                <w:rFonts w:ascii="Times New Roman" w:hAnsi="Times New Roman" w:cs="Times New Roman"/>
-                <w:b/>
-                <w:bCs/>
-                <w:color w:val="000000" w:themeColor="text1"/>
-                <w:sz w:val="32"/>
-                <w:szCs w:val="32"/>
-              </w:rPr>
-              <w:t>1.</w:t>
-            </w:r>
-          </w:p>
-        </w:tc>
-        <w:tc>
-          <w:tcPr>
-            <w:tcW w:w="3192" w:type="dxa"/>
-          </w:tcPr>
-          <w:p>
-            <w:pPr>
-              <w:rPr>
-                <w:rFonts w:ascii="Times New Roman" w:hAnsi="Times New Roman" w:cs="Times New Roman"/>
-                <w:b/>
-                <w:bCs/>
-                <w:color w:val="000000" w:themeColor="text1"/>
-                <w:sz w:val="32"/>
-                <w:szCs w:val="32"/>
-              </w:rPr>
-            </w:pPr>
-            <w:r>
-              <w:rPr>
-                <w:rFonts w:ascii="Times New Roman" w:hAnsi="Times New Roman" w:cs="Times New Roman"/>
-                <w:b/>
-                <w:bCs/>
-                <w:color w:val="000000" w:themeColor="text1"/>
-                <w:sz w:val="32"/>
-                <w:szCs w:val="32"/>
-              </w:rPr>
-              <w:t xml:space="preserve">Da li </w:t>
-            </w:r>
-            <w:proofErr w:type="spellStart"/>
-            <w:r>
-              <w:rPr>
-                <w:rFonts w:ascii="Times New Roman" w:hAnsi="Times New Roman" w:cs="Times New Roman"/>
-                <w:b/>
-                <w:bCs/>
-                <w:color w:val="000000" w:themeColor="text1"/>
-                <w:sz w:val="32"/>
-                <w:szCs w:val="32"/>
-              </w:rPr>
-              <w:t>moze</w:t>
-            </w:r>
-            <w:proofErr w:type="spellEnd"/>
-            <w:r>
-              <w:rPr>
-                <w:rFonts w:ascii="Times New Roman" w:hAnsi="Times New Roman" w:cs="Times New Roman"/>
-                <w:b/>
-                <w:bCs/>
-                <w:color w:val="000000" w:themeColor="text1"/>
-                <w:sz w:val="32"/>
-                <w:szCs w:val="32"/>
-              </w:rPr>
-              <w:t xml:space="preserve"> da se </w:t>
-            </w:r>
-            <w:proofErr w:type="spellStart"/>
-            <w:r>
-              <w:rPr>
-                <w:rFonts w:ascii="Times New Roman" w:hAnsi="Times New Roman" w:cs="Times New Roman"/>
-                <w:b/>
-                <w:bCs/>
-                <w:color w:val="000000" w:themeColor="text1"/>
-                <w:sz w:val="32"/>
-                <w:szCs w:val="32"/>
-              </w:rPr>
-              <w:t>ostavi</w:t>
-            </w:r>
-            <w:proofErr w:type="spellEnd"/>
-            <w:r>
-              <w:rPr>
-                <w:rFonts w:ascii="Times New Roman" w:hAnsi="Times New Roman" w:cs="Times New Roman"/>
-                <w:b/>
-                <w:bCs/>
-                <w:color w:val="000000" w:themeColor="text1"/>
-                <w:sz w:val="32"/>
-                <w:szCs w:val="32"/>
-              </w:rPr>
-              <w:t xml:space="preserve"> </w:t>
-            </w:r>
-            <w:proofErr w:type="spellStart"/>
-            <w:r>
-              <w:rPr>
-                <w:rFonts w:ascii="Times New Roman" w:hAnsi="Times New Roman" w:cs="Times New Roman"/>
-                <w:b/>
-                <w:bCs/>
-                <w:color w:val="000000" w:themeColor="text1"/>
-                <w:sz w:val="32"/>
-                <w:szCs w:val="32"/>
-              </w:rPr>
-              <w:t>neko</w:t>
-            </w:r>
-            <w:proofErr w:type="spellEnd"/>
-            <w:r>
-              <w:rPr>
-                <w:rFonts w:ascii="Times New Roman" w:hAnsi="Times New Roman" w:cs="Times New Roman"/>
-                <w:b/>
-                <w:bCs/>
-                <w:color w:val="000000" w:themeColor="text1"/>
-                <w:sz w:val="32"/>
-                <w:szCs w:val="32"/>
-              </w:rPr>
-              <w:t xml:space="preserve"> polje </w:t>
-            </w:r>
-            <w:proofErr w:type="spellStart"/>
-            <w:r>
-              <w:rPr>
-                <w:rFonts w:ascii="Times New Roman" w:hAnsi="Times New Roman" w:cs="Times New Roman"/>
-                <w:b/>
-                <w:bCs/>
-                <w:color w:val="000000" w:themeColor="text1"/>
-                <w:sz w:val="32"/>
-                <w:szCs w:val="32"/>
-              </w:rPr>
-              <w:t>prazno</w:t>
-            </w:r>
-            <w:proofErr w:type="spellEnd"/>
-            <w:r>
-              <w:rPr>
-                <w:rFonts w:ascii="Times New Roman" w:hAnsi="Times New Roman" w:cs="Times New Roman"/>
-                <w:b/>
-                <w:bCs/>
-                <w:color w:val="000000" w:themeColor="text1"/>
-                <w:sz w:val="32"/>
-                <w:szCs w:val="32"/>
-              </w:rPr>
-              <w:t>?</w:t>
-            </w:r>
-          </w:p>
-        </w:tc>
-        <w:tc>
-          <w:tcPr>
-            <w:tcW w:w="3192" w:type="dxa"/>
-          </w:tcPr>
-          <w:p>
-            <w:pPr>
-              <w:rPr>
-                <w:rFonts w:ascii="Times New Roman" w:hAnsi="Times New Roman" w:cs="Times New Roman"/>
-                <w:b/>
-                <w:bCs/>
-                <w:color w:val="000000" w:themeColor="text1"/>
-                <w:sz w:val="32"/>
-                <w:szCs w:val="32"/>
-              </w:rPr>
-            </w:pPr>
-            <w:r>
-              <w:rPr>
-                <w:rFonts w:ascii="Times New Roman" w:hAnsi="Times New Roman" w:cs="Times New Roman"/>
-                <w:b/>
-                <w:bCs/>
-                <w:color w:val="000000" w:themeColor="text1"/>
-                <w:sz w:val="32"/>
-                <w:szCs w:val="32"/>
-              </w:rPr>
-              <w:t>Ne.</w:t>
-            </w:r>
-          </w:p>
-        </w:tc>
-      </w:tr>
-      <w:tr>
-        <w:tc>
-          <w:tcPr>
-            <w:tcW w:w="3192" w:type="dxa"/>
-          </w:tcPr>
-          <w:p>
-            <w:pPr>
-              <w:rPr>
-                <w:rFonts w:ascii="Times New Roman" w:hAnsi="Times New Roman" w:cs="Times New Roman"/>
-                <w:b/>
-                <w:bCs/>
-                <w:color w:val="000000" w:themeColor="text1"/>
-                <w:sz w:val="32"/>
-                <w:szCs w:val="32"/>
-              </w:rPr>
-            </w:pPr>
           </w:p>
         </w:tc>
         <w:tc>
@@ -4389,6 +4359,59 @@
           </w:p>
         </w:tc>
       </w:tr>
+      <w:tr>
+        <w:tc>
+          <w:tcPr>
+            <w:tcW w:w="3192" w:type="dxa"/>
+          </w:tcPr>
+          <w:p>
+            <w:pPr>
+              <w:rPr>
+                <w:rFonts w:ascii="Times New Roman" w:hAnsi="Times New Roman" w:cs="Times New Roman"/>
+                <w:b/>
+                <w:bCs/>
+                <w:color w:val="000000" w:themeColor="text1"/>
+                <w:sz w:val="32"/>
+                <w:szCs w:val="32"/>
+              </w:rPr>
+            </w:pPr>
+          </w:p>
+        </w:tc>
+        <w:tc>
+          <w:tcPr>
+            <w:tcW w:w="3192" w:type="dxa"/>
+          </w:tcPr>
+          <w:p>
+            <w:pPr>
+              <w:rPr>
+                <w:rFonts w:ascii="Times New Roman" w:hAnsi="Times New Roman" w:cs="Times New Roman"/>
+                <w:b/>
+                <w:bCs/>
+                <w:color w:val="000000" w:themeColor="text1"/>
+                <w:sz w:val="32"/>
+                <w:szCs w:val="32"/>
+              </w:rPr>
+            </w:pPr>
+          </w:p>
+        </w:tc>
+        <w:tc>
+          <w:tcPr>
+            <w:tcW w:w="3192" w:type="dxa"/>
+          </w:tcPr>
+          <w:p>
+            <w:pPr>
+              <w:rPr>
+                <w:rFonts w:ascii="Times New Roman" w:hAnsi="Times New Roman" w:cs="Times New Roman"/>
+                <w:b/>
+                <w:bCs/>
+                <w:color w:val="000000" w:themeColor="text1"/>
+                <w:sz w:val="32"/>
+                <w:szCs w:val="32"/>
+              </w:rPr>
+            </w:pPr>
+          </w:p>
+        </w:tc>
+      </w:tr>
     </w:tbl>
     <w:p>
       <w:pPr>
@@ -4450,69 +4473,69 @@
           <w:bCs/>
           <w:color w:val="000000" w:themeColor="text1"/>
         </w:rPr>
+        <w:t>2</w:t>
+      </w:r>
+      <w:r>
+        <w:rPr>
+          <w:rFonts w:ascii="Times New Roman" w:hAnsi="Times New Roman" w:cs="Times New Roman"/>
+          <w:b/>
+          <w:bCs/>
+          <w:color w:val="000000" w:themeColor="text1"/>
+        </w:rPr>
+        <w:t>.</w:t>
+      </w:r>
+      <w:r>
+        <w:rPr>
+          <w:rFonts w:ascii="Times New Roman" w:hAnsi="Times New Roman" w:cs="Times New Roman"/>
+          <w:b/>
+          <w:bCs/>
+          <w:color w:val="000000" w:themeColor="text1"/>
+          <w:lang w:val="sr-Cyrl-RS"/>
+        </w:rPr>
+        <w:t xml:space="preserve"> </w:t>
+      </w:r>
+      <w:bookmarkEnd w:id="5"/>
+      <w:r>
+        <w:rPr>
+          <w:rFonts w:ascii="Times New Roman" w:hAnsi="Times New Roman" w:cs="Times New Roman"/>
+          <w:b/>
+          <w:bCs/>
+          <w:color w:val="000000" w:themeColor="text1"/>
+        </w:rPr>
+        <w:t>Prijavljivanje</w:t>
+      </w:r>
+    </w:p>
+    <w:p>
+      <w:pPr>
+        <w:spacing w:before="100" w:beforeAutospacing="1" w:line="240" w:lineRule="auto"/>
+        <w:rPr>
+          <w:rFonts w:ascii="Times New Roman" w:hAnsi="Times New Roman" w:cs="Times New Roman"/>
+          <w:iCs/>
+          <w:color w:val="000000" w:themeColor="text1"/>
+          <w:sz w:val="28"/>
+          <w:szCs w:val="28"/>
+        </w:rPr>
+      </w:pPr>
+    </w:p>
+    <w:p>
+      <w:pPr>
+        <w:pStyle w:val="Heading2"/>
+        <w:rPr>
+          <w:rFonts w:ascii="Times New Roman" w:hAnsi="Times New Roman" w:cs="Times New Roman"/>
+          <w:b/>
+          <w:bCs/>
+          <w:color w:val="000000" w:themeColor="text1"/>
+        </w:rPr>
+      </w:pPr>
+      <w:r>
+        <w:rPr>
+          <w:rFonts w:ascii="Times New Roman" w:hAnsi="Times New Roman" w:cs="Times New Roman"/>
+          <w:b/>
+          <w:bCs/>
+          <w:color w:val="000000" w:themeColor="text1"/>
+          <w:lang w:val="sr-Cyrl-RS"/>
+        </w:rPr>
         <w:lastRenderedPageBreak/>
-        <w:t>2</w:t>
-      </w:r>
-      <w:r>
-        <w:rPr>
-          <w:rFonts w:ascii="Times New Roman" w:hAnsi="Times New Roman" w:cs="Times New Roman"/>
-          <w:b/>
-          <w:bCs/>
-          <w:color w:val="000000" w:themeColor="text1"/>
-        </w:rPr>
-        <w:t>.</w:t>
-      </w:r>
-      <w:r>
-        <w:rPr>
-          <w:rFonts w:ascii="Times New Roman" w:hAnsi="Times New Roman" w:cs="Times New Roman"/>
-          <w:b/>
-          <w:bCs/>
-          <w:color w:val="000000" w:themeColor="text1"/>
-          <w:lang w:val="sr-Cyrl-RS"/>
-        </w:rPr>
-        <w:t xml:space="preserve"> </w:t>
-      </w:r>
-      <w:bookmarkEnd w:id="5"/>
-      <w:r>
-        <w:rPr>
-          <w:rFonts w:ascii="Times New Roman" w:hAnsi="Times New Roman" w:cs="Times New Roman"/>
-          <w:b/>
-          <w:bCs/>
-          <w:color w:val="000000" w:themeColor="text1"/>
-        </w:rPr>
-        <w:t>Prijavljivanje</w:t>
-      </w:r>
-    </w:p>
-    <w:p>
-      <w:pPr>
-        <w:spacing w:before="100" w:beforeAutospacing="1" w:line="240" w:lineRule="auto"/>
-        <w:rPr>
-          <w:rFonts w:ascii="Times New Roman" w:hAnsi="Times New Roman" w:cs="Times New Roman"/>
-          <w:iCs/>
-          <w:color w:val="000000" w:themeColor="text1"/>
-          <w:sz w:val="28"/>
-          <w:szCs w:val="28"/>
-        </w:rPr>
-      </w:pPr>
-    </w:p>
-    <w:p>
-      <w:pPr>
-        <w:pStyle w:val="Heading2"/>
-        <w:rPr>
-          <w:rFonts w:ascii="Times New Roman" w:hAnsi="Times New Roman" w:cs="Times New Roman"/>
-          <w:b/>
-          <w:bCs/>
-          <w:color w:val="000000" w:themeColor="text1"/>
-        </w:rPr>
-      </w:pPr>
-      <w:r>
-        <w:rPr>
-          <w:rFonts w:ascii="Times New Roman" w:hAnsi="Times New Roman" w:cs="Times New Roman"/>
-          <w:b/>
-          <w:bCs/>
-          <w:color w:val="000000" w:themeColor="text1"/>
-          <w:lang w:val="sr-Cyrl-RS"/>
-        </w:rPr>
         <w:tab/>
       </w:r>
       <w:bookmarkStart w:id="6" w:name="_Toc98970610"/>
@@ -6424,7 +6447,6 @@
           <w:color w:val="000000" w:themeColor="text1"/>
           <w:lang w:val="sr-Cyrl-RS"/>
         </w:rPr>
-        <w:lastRenderedPageBreak/>
         <w:tab/>
       </w:r>
       <w:bookmarkStart w:id="8" w:name="_Toc98970612"/>
@@ -6667,15 +6689,117 @@
           <w:szCs w:val="28"/>
         </w:rPr>
       </w:pPr>
-      <w:r>
-        <w:rPr>
-          <w:rFonts w:ascii="Times New Roman" w:hAnsi="Times New Roman" w:cs="Times New Roman"/>
-          <w:color w:val="000000" w:themeColor="text1"/>
-          <w:sz w:val="28"/>
-          <w:szCs w:val="28"/>
-        </w:rPr>
-        <w:t>/</w:t>
-      </w:r>
+      <w:proofErr w:type="spellStart"/>
+      <w:r>
+        <w:rPr>
+          <w:rFonts w:ascii="Times New Roman" w:hAnsi="Times New Roman" w:cs="Times New Roman"/>
+          <w:color w:val="000000" w:themeColor="text1"/>
+          <w:sz w:val="28"/>
+          <w:szCs w:val="28"/>
+        </w:rPr>
+        <w:t>Korisnik</w:t>
+      </w:r>
+      <w:proofErr w:type="spellEnd"/>
+      <w:r>
+        <w:rPr>
+          <w:rFonts w:ascii="Times New Roman" w:hAnsi="Times New Roman" w:cs="Times New Roman"/>
+          <w:color w:val="000000" w:themeColor="text1"/>
+          <w:sz w:val="28"/>
+          <w:szCs w:val="28"/>
+        </w:rPr>
+        <w:t xml:space="preserve"> </w:t>
+      </w:r>
+      <w:proofErr w:type="spellStart"/>
+      <w:r>
+        <w:rPr>
+          <w:rFonts w:ascii="Times New Roman" w:hAnsi="Times New Roman" w:cs="Times New Roman"/>
+          <w:color w:val="000000" w:themeColor="text1"/>
+          <w:sz w:val="28"/>
+          <w:szCs w:val="28"/>
+        </w:rPr>
+        <w:t>ima</w:t>
+      </w:r>
+      <w:proofErr w:type="spellEnd"/>
+      <w:r>
+        <w:rPr>
+          <w:rFonts w:ascii="Times New Roman" w:hAnsi="Times New Roman" w:cs="Times New Roman"/>
+          <w:color w:val="000000" w:themeColor="text1"/>
+          <w:sz w:val="28"/>
+          <w:szCs w:val="28"/>
+        </w:rPr>
+        <w:t xml:space="preserve"> </w:t>
+      </w:r>
+      <w:proofErr w:type="spellStart"/>
+      <w:r>
+        <w:rPr>
+          <w:rFonts w:ascii="Times New Roman" w:hAnsi="Times New Roman" w:cs="Times New Roman"/>
+          <w:color w:val="000000" w:themeColor="text1"/>
+          <w:sz w:val="28"/>
+          <w:szCs w:val="28"/>
+        </w:rPr>
+        <w:t>pregled</w:t>
+      </w:r>
+      <w:proofErr w:type="spellEnd"/>
+      <w:r>
+        <w:rPr>
+          <w:rFonts w:ascii="Times New Roman" w:hAnsi="Times New Roman" w:cs="Times New Roman"/>
+          <w:color w:val="000000" w:themeColor="text1"/>
+          <w:sz w:val="28"/>
+          <w:szCs w:val="28"/>
+        </w:rPr>
+        <w:t xml:space="preserve"> </w:t>
+      </w:r>
+      <w:proofErr w:type="spellStart"/>
+      <w:r>
+        <w:rPr>
+          <w:rFonts w:ascii="Times New Roman" w:hAnsi="Times New Roman" w:cs="Times New Roman"/>
+          <w:color w:val="000000" w:themeColor="text1"/>
+          <w:sz w:val="28"/>
+          <w:szCs w:val="28"/>
+        </w:rPr>
+        <w:t>funckionalnosti</w:t>
+      </w:r>
+      <w:proofErr w:type="spellEnd"/>
+      <w:r>
+        <w:rPr>
+          <w:rFonts w:ascii="Times New Roman" w:hAnsi="Times New Roman" w:cs="Times New Roman"/>
+          <w:color w:val="000000" w:themeColor="text1"/>
+          <w:sz w:val="28"/>
+          <w:szCs w:val="28"/>
+        </w:rPr>
+        <w:t xml:space="preserve"> </w:t>
+      </w:r>
+      <w:proofErr w:type="spellStart"/>
+      <w:r>
+        <w:rPr>
+          <w:rFonts w:ascii="Times New Roman" w:hAnsi="Times New Roman" w:cs="Times New Roman"/>
+          <w:color w:val="000000" w:themeColor="text1"/>
+          <w:sz w:val="28"/>
+          <w:szCs w:val="28"/>
+        </w:rPr>
+        <w:t>registrovanog</w:t>
+      </w:r>
+      <w:proofErr w:type="spellEnd"/>
+      <w:r>
+        <w:rPr>
+          <w:rFonts w:ascii="Times New Roman" w:hAnsi="Times New Roman" w:cs="Times New Roman"/>
+          <w:color w:val="000000" w:themeColor="text1"/>
+          <w:sz w:val="28"/>
+          <w:szCs w:val="28"/>
+        </w:rPr>
+        <w:t xml:space="preserve"> </w:t>
+      </w:r>
+      <w:proofErr w:type="spellStart"/>
+      <w:r>
+        <w:rPr>
+          <w:rFonts w:ascii="Times New Roman" w:hAnsi="Times New Roman" w:cs="Times New Roman"/>
+          <w:color w:val="000000" w:themeColor="text1"/>
+          <w:sz w:val="28"/>
+          <w:szCs w:val="28"/>
+        </w:rPr>
+        <w:t>korisnika</w:t>
+      </w:r>
+      <w:proofErr w:type="spellEnd"/>
     </w:p>
     <w:p>
       <w:pPr>
@@ -7543,46 +7667,46 @@
       </w:pPr>
     </w:lvl>
   </w:abstractNum>
-  <w:num w:numId="1">
+  <w:num w:numId="1" w16cid:durableId="983773207">
     <w:abstractNumId w:val="2"/>
   </w:num>
-  <w:num w:numId="2">
+  <w:num w:numId="2" w16cid:durableId="1647196384">
     <w:abstractNumId w:val="1"/>
   </w:num>
-  <w:num w:numId="3">
+  <w:num w:numId="3" w16cid:durableId="220559992">
     <w:abstractNumId w:val="1"/>
   </w:num>
-  <w:num w:numId="4">
+  <w:num w:numId="4" w16cid:durableId="739056529">
     <w:abstractNumId w:val="1"/>
   </w:num>
-  <w:num w:numId="5">
+  <w:num w:numId="5" w16cid:durableId="1062368156">
     <w:abstractNumId w:val="1"/>
   </w:num>
-  <w:num w:numId="6">
+  <w:num w:numId="6" w16cid:durableId="700859527">
     <w:abstractNumId w:val="1"/>
   </w:num>
-  <w:num w:numId="7">
+  <w:num w:numId="7" w16cid:durableId="1375810635">
     <w:abstractNumId w:val="1"/>
   </w:num>
-  <w:num w:numId="8">
+  <w:num w:numId="8" w16cid:durableId="1786922236">
     <w:abstractNumId w:val="1"/>
   </w:num>
-  <w:num w:numId="9">
+  <w:num w:numId="9" w16cid:durableId="394669552">
     <w:abstractNumId w:val="1"/>
   </w:num>
-  <w:num w:numId="10">
+  <w:num w:numId="10" w16cid:durableId="2111969127">
     <w:abstractNumId w:val="1"/>
   </w:num>
-  <w:num w:numId="11">
+  <w:num w:numId="11" w16cid:durableId="131945458">
     <w:abstractNumId w:val="1"/>
   </w:num>
-  <w:num w:numId="12">
+  <w:num w:numId="12" w16cid:durableId="1291984351">
     <w:abstractNumId w:val="0"/>
   </w:num>
-  <w:num w:numId="13">
+  <w:num w:numId="13" w16cid:durableId="1970742067">
     <w:abstractNumId w:val="3"/>
   </w:num>
-  <w:num w:numId="14">
+  <w:num w:numId="14" w16cid:durableId="1194077235">
     <w:abstractNumId w:val="4"/>
   </w:num>
 </w:numbering>

</xml_diff>